<commit_message>
Mein Beitrag zum Geschehen, habe auch nochmal ein paar Änderungen und Anmerkungen markiert.
</commit_message>
<xml_diff>
--- a/Datenmodel.docx
+++ b/Datenmodel.docx
@@ -2445,14 +2445,86 @@
           </w:p>
         </w:tc>
       </w:tr>
+      <w:tr>
+        <w:tc>
+          <w:tcPr>
+            <w:tcW w:w="3071" w:type="dxa"/>
+          </w:tcPr>
+          <w:p>
+            <w:pPr>
+              <w:rPr>
+                <w:b/>
+                <w:color w:val="FF0000"/>
+                <w:highlight w:val="yellow"/>
+              </w:rPr>
+            </w:pPr>
+            <w:proofErr w:type="spellStart"/>
+            <w:r>
+              <w:rPr>
+                <w:b/>
+                <w:color w:val="FF0000"/>
+                <w:highlight w:val="yellow"/>
+              </w:rPr>
+              <w:t>Int</w:t>
+            </w:r>
+            <w:proofErr w:type="spellEnd"/>
+          </w:p>
+        </w:tc>
+        <w:tc>
+          <w:tcPr>
+            <w:tcW w:w="3071" w:type="dxa"/>
+          </w:tcPr>
+          <w:p>
+            <w:pPr>
+              <w:rPr>
+                <w:b/>
+                <w:color w:val="FF0000"/>
+                <w:highlight w:val="yellow"/>
+              </w:rPr>
+            </w:pPr>
+            <w:r>
+              <w:rPr>
+                <w:b/>
+                <w:color w:val="FF0000"/>
+                <w:highlight w:val="yellow"/>
+              </w:rPr>
+              <w:t>ID</w:t>
+            </w:r>
+          </w:p>
+        </w:tc>
+        <w:tc>
+          <w:tcPr>
+            <w:tcW w:w="3071" w:type="dxa"/>
+          </w:tcPr>
+          <w:p>
+            <w:pPr>
+              <w:rPr>
+                <w:b/>
+                <w:color w:val="FF0000"/>
+                <w:highlight w:val="yellow"/>
+              </w:rPr>
+            </w:pPr>
+            <w:r>
+              <w:rPr>
+                <w:b/>
+                <w:color w:val="FF0000"/>
+                <w:highlight w:val="yellow"/>
+              </w:rPr>
+              <w:t>Interne ID</w:t>
+            </w:r>
+          </w:p>
+        </w:tc>
+      </w:tr>
     </w:tbl>
-    <w:p/>
+    <w:p>
+      <w:bookmarkStart w:id="0" w:name="_GoBack"/>
+      <w:bookmarkEnd w:id="0"/>
+    </w:p>
     <w:p>
       <w:pPr>
         <w:pStyle w:val="berschrift1"/>
       </w:pPr>
       <w:r>
-        <w:lastRenderedPageBreak/>
         <w:t>Rechnung</w:t>
       </w:r>
     </w:p>
@@ -2612,6 +2684,33 @@
               <w:t>produkte</w:t>
             </w:r>
             <w:proofErr w:type="spellEnd"/>
+            <w:r>
+              <w:t xml:space="preserve"> (</w:t>
+            </w:r>
+            <w:r>
+              <w:rPr>
+                <w:b/>
+                <w:color w:val="FF0000"/>
+                <w:highlight w:val="yellow"/>
+              </w:rPr>
+              <w:t xml:space="preserve">Wie kommt hier nochmal die Liste </w:t>
+            </w:r>
+            <w:proofErr w:type="gramStart"/>
+            <w:r>
+              <w:rPr>
+                <w:b/>
+                <w:color w:val="FF0000"/>
+                <w:highlight w:val="yellow"/>
+              </w:rPr>
+              <w:t>zusammen ?</w:t>
+            </w:r>
+            <w:proofErr w:type="gramEnd"/>
+            <w:r>
+              <w:rPr>
+                <w:highlight w:val="yellow"/>
+              </w:rPr>
+              <w:t>)</w:t>
+            </w:r>
           </w:p>
         </w:tc>
       </w:tr>
@@ -2645,42 +2744,6 @@
           <w:p>
             <w:r>
               <w:t>Gesamtpreis</w:t>
-            </w:r>
-          </w:p>
-        </w:tc>
-      </w:tr>
-      <w:tr>
-        <w:tc>
-          <w:tcPr>
-            <w:tcW w:w="3070" w:type="dxa"/>
-          </w:tcPr>
-          <w:p>
-            <w:proofErr w:type="spellStart"/>
-            <w:r>
-              <w:t>Bool</w:t>
-            </w:r>
-            <w:proofErr w:type="spellEnd"/>
-          </w:p>
-        </w:tc>
-        <w:tc>
-          <w:tcPr>
-            <w:tcW w:w="3071" w:type="dxa"/>
-          </w:tcPr>
-          <w:p>
-            <w:proofErr w:type="spellStart"/>
-            <w:r>
-              <w:t>paid</w:t>
-            </w:r>
-            <w:proofErr w:type="spellEnd"/>
-          </w:p>
-        </w:tc>
-        <w:tc>
-          <w:tcPr>
-            <w:tcW w:w="3071" w:type="dxa"/>
-          </w:tcPr>
-          <w:p>
-            <w:r>
-              <w:t>Bezahlt</w:t>
             </w:r>
           </w:p>
         </w:tc>
@@ -2861,7 +2924,6 @@
       <w:pPr>
         <w:pStyle w:val="berschrift1"/>
       </w:pPr>
-      <w:bookmarkStart w:id="0" w:name="_GoBack"/>
       <w:r>
         <w:t>Nutzer</w:t>
       </w:r>
@@ -2882,7 +2944,6 @@
           <w:tcPr>
             <w:tcW w:w="3070" w:type="dxa"/>
           </w:tcPr>
-          <w:bookmarkEnd w:id="0"/>
           <w:p>
             <w:r>
               <w:t>Typ</w:t>
@@ -4036,7 +4097,7 @@
 </file>
 
 <file path=customXml/itemProps1.xml><?xml version="1.0" encoding="utf-8"?>
-<ds:datastoreItem xmlns:ds="http://schemas.openxmlformats.org/officeDocument/2006/customXml" ds:itemID="{F76FC14A-3F65-4282-81B8-7DEB21701452}">
+<ds:datastoreItem xmlns:ds="http://schemas.openxmlformats.org/officeDocument/2006/customXml" ds:itemID="{CC42EAC5-B268-4DEB-88CB-224FD063CFE2}">
   <ds:schemaRefs>
     <ds:schemaRef ds:uri="http://schemas.openxmlformats.org/officeDocument/2006/bibliography"/>
   </ds:schemaRefs>

</xml_diff>

<commit_message>
Anpssung Datenmodell: hinzufügen der Fehlenden Adress Klasse
</commit_message>
<xml_diff>
--- a/Datenmodel.docx
+++ b/Datenmodel.docx
@@ -1,6 +1,6 @@
 
 <file path=word/document.xml><?xml version="1.0" encoding="utf-8"?>
-<w:document xmlns:ve="http://schemas.openxmlformats.org/markup-compatibility/2006" xmlns:o="urn:schemas-microsoft-com:office:office" xmlns:r="http://schemas.openxmlformats.org/officeDocument/2006/relationships" xmlns:m="http://schemas.openxmlformats.org/officeDocument/2006/math" xmlns:v="urn:schemas-microsoft-com:vml" xmlns:wp="http://schemas.openxmlformats.org/drawingml/2006/wordprocessingDrawing" xmlns:w10="urn:schemas-microsoft-com:office:word" xmlns:w="http://schemas.openxmlformats.org/wordprocessingml/2006/main" xmlns:wne="http://schemas.microsoft.com/office/word/2006/wordml">
+<w:document xmlns:wpc="http://schemas.microsoft.com/office/word/2010/wordprocessingCanvas" xmlns:mc="http://schemas.openxmlformats.org/markup-compatibility/2006" xmlns:o="urn:schemas-microsoft-com:office:office" xmlns:r="http://schemas.openxmlformats.org/officeDocument/2006/relationships" xmlns:m="http://schemas.openxmlformats.org/officeDocument/2006/math" xmlns:v="urn:schemas-microsoft-com:vml" xmlns:wp14="http://schemas.microsoft.com/office/word/2010/wordprocessingDrawing" xmlns:wp="http://schemas.openxmlformats.org/drawingml/2006/wordprocessingDrawing" xmlns:w10="urn:schemas-microsoft-com:office:word" xmlns:w="http://schemas.openxmlformats.org/wordprocessingml/2006/main" xmlns:w14="http://schemas.microsoft.com/office/word/2010/wordml" xmlns:wpg="http://schemas.microsoft.com/office/word/2010/wordprocessingGroup" xmlns:wpi="http://schemas.microsoft.com/office/word/2010/wordprocessingInk" xmlns:wne="http://schemas.microsoft.com/office/word/2006/wordml" xmlns:wps="http://schemas.microsoft.com/office/word/2010/wordprocessingShape" mc:Ignorable="w14 wp14">
   <w:body>
     <w:p>
       <w:pPr>
@@ -12,15 +12,7 @@
     </w:p>
     <w:p>
       <w:r>
-        <w:t xml:space="preserve">„SJH - </w:t>
-      </w:r>
-      <w:proofErr w:type="spellStart"/>
-      <w:r>
-        <w:t>VApp</w:t>
-      </w:r>
-      <w:proofErr w:type="spellEnd"/>
-      <w:r>
-        <w:t>“</w:t>
+        <w:t>„SJH - VApp“</w:t>
       </w:r>
     </w:p>
     <w:p/>
@@ -60,9 +52,9 @@
     <w:p/>
     <w:tbl>
       <w:tblPr>
-        <w:tblStyle w:val="Tabellengitternetz"/>
+        <w:tblStyle w:val="Tabellenraster"/>
         <w:tblW w:w="0" w:type="auto"/>
-        <w:tblLook w:val="04A0"/>
+        <w:tblLook w:val="04A0" w:firstRow="1" w:lastRow="0" w:firstColumn="1" w:lastColumn="0" w:noHBand="0" w:noVBand="1"/>
       </w:tblPr>
       <w:tblGrid>
         <w:gridCol w:w="3071"/>
@@ -107,11 +99,9 @@
             <w:tcW w:w="3071" w:type="dxa"/>
           </w:tcPr>
           <w:p>
-            <w:proofErr w:type="spellStart"/>
             <w:r>
               <w:t>Int</w:t>
             </w:r>
-            <w:proofErr w:type="spellEnd"/>
           </w:p>
         </w:tc>
         <w:tc>
@@ -346,11 +336,9 @@
             <w:tcW w:w="3071" w:type="dxa"/>
           </w:tcPr>
           <w:p>
-            <w:proofErr w:type="spellStart"/>
             <w:r>
               <w:t>externID</w:t>
             </w:r>
-            <w:proofErr w:type="spellEnd"/>
           </w:p>
         </w:tc>
         <w:tc>
@@ -365,31 +353,7 @@
               <w:t xml:space="preserve">aufplatz </w:t>
             </w:r>
             <w:r>
-              <w:t xml:space="preserve">Bestellnummer (von </w:t>
-            </w:r>
-            <w:proofErr w:type="spellStart"/>
-            <w:r>
-              <w:t>Booklocker</w:t>
-            </w:r>
-            <w:proofErr w:type="spellEnd"/>
-            <w:r>
-              <w:t xml:space="preserve">, </w:t>
-            </w:r>
-            <w:proofErr w:type="spellStart"/>
-            <w:r>
-              <w:t>ebay</w:t>
-            </w:r>
-            <w:proofErr w:type="spellEnd"/>
-            <w:r>
-              <w:t xml:space="preserve">, </w:t>
-            </w:r>
-            <w:proofErr w:type="spellStart"/>
-            <w:r>
-              <w:t>etc</w:t>
-            </w:r>
-            <w:proofErr w:type="spellEnd"/>
-            <w:r>
-              <w:t>)</w:t>
+              <w:t>Bestellnummer (von Booklocker, ebay, etc)</w:t>
             </w:r>
           </w:p>
         </w:tc>
@@ -404,9 +368,9 @@
     <w:p/>
     <w:tbl>
       <w:tblPr>
-        <w:tblStyle w:val="Tabellengitternetz"/>
+        <w:tblStyle w:val="Tabellenraster"/>
         <w:tblW w:w="0" w:type="auto"/>
-        <w:tblLook w:val="04A0"/>
+        <w:tblLook w:val="04A0" w:firstRow="1" w:lastRow="0" w:firstColumn="1" w:lastColumn="0" w:noHBand="0" w:noVBand="1"/>
       </w:tblPr>
       <w:tblGrid>
         <w:gridCol w:w="3070"/>
@@ -451,11 +415,9 @@
             <w:tcW w:w="3070" w:type="dxa"/>
           </w:tcPr>
           <w:p>
-            <w:proofErr w:type="spellStart"/>
             <w:r>
               <w:t>Int</w:t>
             </w:r>
-            <w:proofErr w:type="spellEnd"/>
           </w:p>
         </w:tc>
         <w:tc>
@@ -533,11 +495,9 @@
             <w:tcW w:w="3071" w:type="dxa"/>
           </w:tcPr>
           <w:p>
-            <w:proofErr w:type="spellStart"/>
             <w:r>
               <w:t>language</w:t>
             </w:r>
-            <w:proofErr w:type="spellEnd"/>
           </w:p>
         </w:tc>
         <w:tc>
@@ -557,23 +517,19 @@
             <w:tcW w:w="3070" w:type="dxa"/>
           </w:tcPr>
           <w:p>
-            <w:proofErr w:type="spellStart"/>
             <w:r>
               <w:t>Int</w:t>
             </w:r>
-            <w:proofErr w:type="spellEnd"/>
-          </w:p>
-        </w:tc>
-        <w:tc>
-          <w:tcPr>
-            <w:tcW w:w="3071" w:type="dxa"/>
-          </w:tcPr>
-          <w:p>
-            <w:proofErr w:type="spellStart"/>
+          </w:p>
+        </w:tc>
+        <w:tc>
+          <w:tcPr>
+            <w:tcW w:w="3071" w:type="dxa"/>
+          </w:tcPr>
+          <w:p>
             <w:r>
               <w:t>PageNumber</w:t>
             </w:r>
-            <w:proofErr w:type="spellEnd"/>
           </w:p>
         </w:tc>
         <w:tc>
@@ -638,9 +594,9 @@
     <w:p/>
     <w:tbl>
       <w:tblPr>
-        <w:tblStyle w:val="Tabellengitternetz"/>
+        <w:tblStyle w:val="Tabellenraster"/>
         <w:tblW w:w="0" w:type="auto"/>
-        <w:tblLook w:val="04A0"/>
+        <w:tblLook w:val="04A0" w:firstRow="1" w:lastRow="0" w:firstColumn="1" w:lastColumn="0" w:noHBand="0" w:noVBand="1"/>
       </w:tblPr>
       <w:tblGrid>
         <w:gridCol w:w="3070"/>
@@ -685,26 +641,22 @@
             <w:tcW w:w="3070" w:type="dxa"/>
           </w:tcPr>
           <w:p>
-            <w:proofErr w:type="spellStart"/>
             <w:r>
               <w:t>Int</w:t>
             </w:r>
-            <w:proofErr w:type="spellEnd"/>
-          </w:p>
-        </w:tc>
-        <w:tc>
-          <w:tcPr>
-            <w:tcW w:w="3071" w:type="dxa"/>
-          </w:tcPr>
-          <w:p>
-            <w:proofErr w:type="spellStart"/>
+          </w:p>
+        </w:tc>
+        <w:tc>
+          <w:tcPr>
+            <w:tcW w:w="3071" w:type="dxa"/>
+          </w:tcPr>
+          <w:p>
             <w:r>
               <w:t>intern</w:t>
             </w:r>
             <w:r>
               <w:t>ID</w:t>
             </w:r>
-            <w:proofErr w:type="spellEnd"/>
           </w:p>
         </w:tc>
         <w:tc>
@@ -815,11 +767,9 @@
             <w:tcW w:w="3070" w:type="dxa"/>
           </w:tcPr>
           <w:p>
-            <w:proofErr w:type="spellStart"/>
             <w:r>
               <w:t>Int</w:t>
             </w:r>
-            <w:proofErr w:type="spellEnd"/>
           </w:p>
         </w:tc>
         <w:tc>
@@ -855,11 +805,9 @@
             <w:tcW w:w="3070" w:type="dxa"/>
           </w:tcPr>
           <w:p>
-            <w:proofErr w:type="spellStart"/>
             <w:r>
               <w:t>Int</w:t>
             </w:r>
-            <w:proofErr w:type="spellEnd"/>
           </w:p>
         </w:tc>
         <w:tc>
@@ -936,11 +884,9 @@
             <w:tcW w:w="3071" w:type="dxa"/>
           </w:tcPr>
           <w:p>
-            <w:proofErr w:type="spellStart"/>
             <w:r>
               <w:t>RegionID</w:t>
             </w:r>
-            <w:proofErr w:type="spellEnd"/>
           </w:p>
         </w:tc>
         <w:tc>
@@ -964,9 +910,9 @@
     <w:p/>
     <w:tbl>
       <w:tblPr>
-        <w:tblStyle w:val="Tabellengitternetz"/>
+        <w:tblStyle w:val="Tabellenraster"/>
         <w:tblW w:w="0" w:type="auto"/>
-        <w:tblLook w:val="04A0"/>
+        <w:tblLook w:val="04A0" w:firstRow="1" w:lastRow="0" w:firstColumn="1" w:lastColumn="0" w:noHBand="0" w:noVBand="1"/>
       </w:tblPr>
       <w:tblGrid>
         <w:gridCol w:w="3070"/>
@@ -1011,23 +957,19 @@
             <w:tcW w:w="3070" w:type="dxa"/>
           </w:tcPr>
           <w:p>
-            <w:proofErr w:type="spellStart"/>
             <w:r>
               <w:t>Int</w:t>
             </w:r>
-            <w:proofErr w:type="spellEnd"/>
-          </w:p>
-        </w:tc>
-        <w:tc>
-          <w:tcPr>
-            <w:tcW w:w="3071" w:type="dxa"/>
-          </w:tcPr>
-          <w:p>
-            <w:proofErr w:type="spellStart"/>
+          </w:p>
+        </w:tc>
+        <w:tc>
+          <w:tcPr>
+            <w:tcW w:w="3071" w:type="dxa"/>
+          </w:tcPr>
+          <w:p>
             <w:r>
               <w:t>internID</w:t>
             </w:r>
-            <w:proofErr w:type="spellEnd"/>
           </w:p>
         </w:tc>
         <w:tc>
@@ -1057,11 +999,9 @@
             <w:tcW w:w="3071" w:type="dxa"/>
           </w:tcPr>
           <w:p>
-            <w:proofErr w:type="spellStart"/>
             <w:r>
               <w:t>genre</w:t>
             </w:r>
-            <w:proofErr w:type="spellEnd"/>
           </w:p>
         </w:tc>
         <w:tc>
@@ -1152,12 +1092,10 @@
             <w:tcW w:w="3070" w:type="dxa"/>
           </w:tcPr>
           <w:p>
-            <w:proofErr w:type="spellStart"/>
             <w:r>
               <w:lastRenderedPageBreak/>
               <w:t>Int</w:t>
             </w:r>
-            <w:proofErr w:type="spellEnd"/>
           </w:p>
         </w:tc>
         <w:tc>
@@ -1226,11 +1164,9 @@
             <w:tcW w:w="3071" w:type="dxa"/>
           </w:tcPr>
           <w:p>
-            <w:proofErr w:type="spellStart"/>
             <w:r>
               <w:t>Release_date</w:t>
             </w:r>
-            <w:proofErr w:type="spellEnd"/>
           </w:p>
         </w:tc>
         <w:tc>
@@ -1250,13 +1186,8 @@
             <w:tcW w:w="3070" w:type="dxa"/>
           </w:tcPr>
           <w:p>
-            <w:proofErr w:type="spellStart"/>
-            <w:r>
-              <w:t>float</w:t>
-            </w:r>
-            <w:proofErr w:type="spellEnd"/>
-            <w:r>
-              <w:t>[]</w:t>
+            <w:r>
+              <w:t>float[]</w:t>
             </w:r>
           </w:p>
         </w:tc>
@@ -1293,11 +1224,9 @@
             <w:tcW w:w="3071" w:type="dxa"/>
           </w:tcPr>
           <w:p>
-            <w:proofErr w:type="spellStart"/>
             <w:r>
               <w:t>subtitles</w:t>
             </w:r>
-            <w:proofErr w:type="spellEnd"/>
           </w:p>
         </w:tc>
         <w:tc>
@@ -1333,11 +1262,9 @@
             <w:tcW w:w="3071" w:type="dxa"/>
           </w:tcPr>
           <w:p>
-            <w:proofErr w:type="spellStart"/>
             <w:r>
               <w:t>anleitung</w:t>
             </w:r>
-            <w:proofErr w:type="spellEnd"/>
           </w:p>
         </w:tc>
         <w:tc>
@@ -1363,11 +1290,9 @@
             <w:tcW w:w="3071" w:type="dxa"/>
           </w:tcPr>
           <w:p>
-            <w:proofErr w:type="spellStart"/>
             <w:r>
               <w:t>Age_allowance</w:t>
             </w:r>
-            <w:proofErr w:type="spellEnd"/>
           </w:p>
         </w:tc>
         <w:tc>
@@ -1400,11 +1325,9 @@
             <w:tcW w:w="3071" w:type="dxa"/>
           </w:tcPr>
           <w:p>
-            <w:proofErr w:type="spellStart"/>
             <w:r>
               <w:t>publisher</w:t>
             </w:r>
-            <w:proofErr w:type="spellEnd"/>
           </w:p>
         </w:tc>
         <w:tc>
@@ -1427,22 +1350,15 @@
             <w:r>
               <w:t xml:space="preserve"> </w:t>
             </w:r>
-            <w:proofErr w:type="spellStart"/>
             <w:r>
               <w:t>square</w:t>
             </w:r>
-            <w:proofErr w:type="spellEnd"/>
-            <w:r>
-              <w:t xml:space="preserve"> </w:t>
-            </w:r>
-            <w:proofErr w:type="spellStart"/>
-            <w:r>
-              <w:t>e</w:t>
+            <w:r>
+              <w:t xml:space="preserve"> e</w:t>
             </w:r>
             <w:r>
               <w:t>nix</w:t>
             </w:r>
-            <w:proofErr w:type="spellEnd"/>
           </w:p>
         </w:tc>
       </w:tr>
@@ -1456,9 +1372,9 @@
     <w:p/>
     <w:tbl>
       <w:tblPr>
-        <w:tblStyle w:val="Tabellengitternetz"/>
+        <w:tblStyle w:val="Tabellenraster"/>
         <w:tblW w:w="0" w:type="auto"/>
-        <w:tblLook w:val="04A0"/>
+        <w:tblLook w:val="04A0" w:firstRow="1" w:lastRow="0" w:firstColumn="1" w:lastColumn="0" w:noHBand="0" w:noVBand="1"/>
       </w:tblPr>
       <w:tblGrid>
         <w:gridCol w:w="3070"/>
@@ -1550,9 +1466,9 @@
     <w:p/>
     <w:tbl>
       <w:tblPr>
-        <w:tblStyle w:val="Tabellengitternetz"/>
+        <w:tblStyle w:val="Tabellenraster"/>
         <w:tblW w:w="0" w:type="auto"/>
-        <w:tblLook w:val="04A0"/>
+        <w:tblLook w:val="04A0" w:firstRow="1" w:lastRow="0" w:firstColumn="1" w:lastColumn="0" w:noHBand="0" w:noVBand="1"/>
       </w:tblPr>
       <w:tblGrid>
         <w:gridCol w:w="3070"/>
@@ -1606,23 +1522,19 @@
             <w:tcW w:w="3070" w:type="dxa"/>
           </w:tcPr>
           <w:p>
-            <w:proofErr w:type="spellStart"/>
             <w:r>
               <w:t>Int</w:t>
             </w:r>
-            <w:proofErr w:type="spellEnd"/>
-          </w:p>
-        </w:tc>
-        <w:tc>
-          <w:tcPr>
-            <w:tcW w:w="3071" w:type="dxa"/>
-          </w:tcPr>
-          <w:p>
-            <w:proofErr w:type="spellStart"/>
+          </w:p>
+        </w:tc>
+        <w:tc>
+          <w:tcPr>
+            <w:tcW w:w="3071" w:type="dxa"/>
+          </w:tcPr>
+          <w:p>
             <w:r>
               <w:t>internID</w:t>
             </w:r>
-            <w:proofErr w:type="spellEnd"/>
           </w:p>
         </w:tc>
         <w:tc>
@@ -1692,11 +1604,9 @@
             <w:tcW w:w="3071" w:type="dxa"/>
           </w:tcPr>
           <w:p>
-            <w:proofErr w:type="spellStart"/>
             <w:r>
               <w:t>Lastname</w:t>
             </w:r>
-            <w:proofErr w:type="spellEnd"/>
           </w:p>
         </w:tc>
         <w:tc>
@@ -1730,11 +1640,9 @@
             <w:tcW w:w="3071" w:type="dxa"/>
           </w:tcPr>
           <w:p>
-            <w:proofErr w:type="spellStart"/>
             <w:r>
               <w:t>Shippingaddress</w:t>
             </w:r>
-            <w:proofErr w:type="spellEnd"/>
           </w:p>
         </w:tc>
         <w:tc>
@@ -1768,11 +1676,9 @@
             <w:tcW w:w="3071" w:type="dxa"/>
           </w:tcPr>
           <w:p>
-            <w:proofErr w:type="spellStart"/>
             <w:r>
               <w:t>Billingaddress</w:t>
             </w:r>
-            <w:proofErr w:type="spellEnd"/>
           </w:p>
         </w:tc>
         <w:tc>
@@ -1866,7 +1772,6 @@
             <w:tcW w:w="3071" w:type="dxa"/>
           </w:tcPr>
           <w:p>
-            <w:proofErr w:type="spellStart"/>
             <w:r>
               <w:t>Teleph</w:t>
             </w:r>
@@ -1876,7 +1781,6 @@
             <w:r>
               <w:t>e</w:t>
             </w:r>
-            <w:proofErr w:type="spellEnd"/>
           </w:p>
         </w:tc>
         <w:tc>
@@ -1914,6 +1818,313 @@
             <w:gridSpan w:val="2"/>
           </w:tcPr>
           <w:p/>
+        </w:tc>
+      </w:tr>
+    </w:tbl>
+    <w:p/>
+    <w:p>
+      <w:pPr>
+        <w:pStyle w:val="berschrift1"/>
+      </w:pPr>
+      <w:r>
+        <w:t>Anschrift</w:t>
+      </w:r>
+    </w:p>
+    <w:p/>
+    <w:tbl>
+      <w:tblPr>
+        <w:tblStyle w:val="Tabellenraster"/>
+        <w:tblW w:w="0" w:type="auto"/>
+        <w:tblLook w:val="04A0" w:firstRow="1" w:lastRow="0" w:firstColumn="1" w:lastColumn="0" w:noHBand="0" w:noVBand="1"/>
+      </w:tblPr>
+      <w:tblGrid>
+        <w:gridCol w:w="3070"/>
+        <w:gridCol w:w="3071"/>
+        <w:gridCol w:w="3071"/>
+        <w:gridCol w:w="38"/>
+      </w:tblGrid>
+      <w:tr>
+        <w:trPr>
+          <w:gridAfter w:val="1"/>
+          <w:wAfter w:w="38" w:type="dxa"/>
+        </w:trPr>
+        <w:tc>
+          <w:tcPr>
+            <w:tcW w:w="3070" w:type="dxa"/>
+          </w:tcPr>
+          <w:p>
+            <w:r>
+              <w:t>Typ</w:t>
+            </w:r>
+          </w:p>
+        </w:tc>
+        <w:tc>
+          <w:tcPr>
+            <w:tcW w:w="3071" w:type="dxa"/>
+          </w:tcPr>
+          <w:p>
+            <w:r>
+              <w:t>Name</w:t>
+            </w:r>
+          </w:p>
+        </w:tc>
+        <w:tc>
+          <w:tcPr>
+            <w:tcW w:w="3071" w:type="dxa"/>
+          </w:tcPr>
+          <w:p>
+            <w:r>
+              <w:t>Beschreibung</w:t>
+            </w:r>
+          </w:p>
+        </w:tc>
+      </w:tr>
+      <w:tr>
+        <w:trPr>
+          <w:gridAfter w:val="1"/>
+          <w:wAfter w:w="38" w:type="dxa"/>
+        </w:trPr>
+        <w:tc>
+          <w:tcPr>
+            <w:tcW w:w="3070" w:type="dxa"/>
+          </w:tcPr>
+          <w:p>
+            <w:r>
+              <w:t>Int</w:t>
+            </w:r>
+          </w:p>
+        </w:tc>
+        <w:tc>
+          <w:tcPr>
+            <w:tcW w:w="3071" w:type="dxa"/>
+          </w:tcPr>
+          <w:p>
+            <w:r>
+              <w:t>internID</w:t>
+            </w:r>
+          </w:p>
+        </w:tc>
+        <w:tc>
+          <w:tcPr>
+            <w:tcW w:w="3071" w:type="dxa"/>
+          </w:tcPr>
+          <w:p>
+            <w:r>
+              <w:t>Interne ID</w:t>
+            </w:r>
+          </w:p>
+        </w:tc>
+      </w:tr>
+      <w:tr>
+        <w:trPr>
+          <w:gridAfter w:val="1"/>
+          <w:wAfter w:w="38" w:type="dxa"/>
+        </w:trPr>
+        <w:tc>
+          <w:tcPr>
+            <w:tcW w:w="3070" w:type="dxa"/>
+          </w:tcPr>
+          <w:p>
+            <w:r>
+              <w:t>String</w:t>
+            </w:r>
+          </w:p>
+        </w:tc>
+        <w:tc>
+          <w:tcPr>
+            <w:tcW w:w="3071" w:type="dxa"/>
+          </w:tcPr>
+          <w:p>
+            <w:r>
+              <w:t>Firstname</w:t>
+            </w:r>
+          </w:p>
+        </w:tc>
+        <w:tc>
+          <w:tcPr>
+            <w:tcW w:w="3071" w:type="dxa"/>
+          </w:tcPr>
+          <w:p>
+            <w:r>
+              <w:t>Vorname des Kontaktes</w:t>
+            </w:r>
+          </w:p>
+        </w:tc>
+      </w:tr>
+      <w:tr>
+        <w:trPr>
+          <w:gridAfter w:val="1"/>
+          <w:wAfter w:w="38" w:type="dxa"/>
+        </w:trPr>
+        <w:tc>
+          <w:tcPr>
+            <w:tcW w:w="3070" w:type="dxa"/>
+          </w:tcPr>
+          <w:p>
+            <w:r>
+              <w:t>String</w:t>
+            </w:r>
+          </w:p>
+        </w:tc>
+        <w:tc>
+          <w:tcPr>
+            <w:tcW w:w="3071" w:type="dxa"/>
+          </w:tcPr>
+          <w:p>
+            <w:r>
+              <w:t>Lastname</w:t>
+            </w:r>
+          </w:p>
+        </w:tc>
+        <w:tc>
+          <w:tcPr>
+            <w:tcW w:w="3071" w:type="dxa"/>
+          </w:tcPr>
+          <w:p>
+            <w:r>
+              <w:t>Nachname des Kontaktes</w:t>
+            </w:r>
+          </w:p>
+        </w:tc>
+      </w:tr>
+      <w:tr>
+        <w:trPr>
+          <w:gridAfter w:val="1"/>
+          <w:wAfter w:w="38" w:type="dxa"/>
+        </w:trPr>
+        <w:tc>
+          <w:tcPr>
+            <w:tcW w:w="3070" w:type="dxa"/>
+          </w:tcPr>
+          <w:p>
+            <w:r>
+              <w:t>String</w:t>
+            </w:r>
+          </w:p>
+        </w:tc>
+        <w:tc>
+          <w:tcPr>
+            <w:tcW w:w="3071" w:type="dxa"/>
+          </w:tcPr>
+          <w:p>
+            <w:r>
+              <w:t>Street, Nr</w:t>
+            </w:r>
+          </w:p>
+        </w:tc>
+        <w:tc>
+          <w:tcPr>
+            <w:tcW w:w="3071" w:type="dxa"/>
+          </w:tcPr>
+          <w:p>
+            <w:r>
+              <w:t>Straße und Hausnummer</w:t>
+            </w:r>
+          </w:p>
+        </w:tc>
+      </w:tr>
+      <w:tr>
+        <w:trPr>
+          <w:gridAfter w:val="1"/>
+          <w:wAfter w:w="38" w:type="dxa"/>
+        </w:trPr>
+        <w:tc>
+          <w:tcPr>
+            <w:tcW w:w="3070" w:type="dxa"/>
+          </w:tcPr>
+          <w:p>
+            <w:r>
+              <w:t>Int</w:t>
+            </w:r>
+          </w:p>
+        </w:tc>
+        <w:tc>
+          <w:tcPr>
+            <w:tcW w:w="3071" w:type="dxa"/>
+          </w:tcPr>
+          <w:p>
+            <w:r>
+              <w:t>Zip</w:t>
+            </w:r>
+          </w:p>
+        </w:tc>
+        <w:tc>
+          <w:tcPr>
+            <w:tcW w:w="3071" w:type="dxa"/>
+          </w:tcPr>
+          <w:p>
+            <w:r>
+              <w:t>PLZ</w:t>
+            </w:r>
+          </w:p>
+        </w:tc>
+      </w:tr>
+      <w:tr>
+        <w:tc>
+          <w:tcPr>
+            <w:tcW w:w="3070" w:type="dxa"/>
+          </w:tcPr>
+          <w:p>
+            <w:r>
+              <w:t>String</w:t>
+            </w:r>
+          </w:p>
+        </w:tc>
+        <w:tc>
+          <w:tcPr>
+            <w:tcW w:w="3071" w:type="dxa"/>
+          </w:tcPr>
+          <w:p>
+            <w:r>
+              <w:t>City</w:t>
+            </w:r>
+          </w:p>
+        </w:tc>
+        <w:tc>
+          <w:tcPr>
+            <w:tcW w:w="3109" w:type="dxa"/>
+            <w:gridSpan w:val="2"/>
+          </w:tcPr>
+          <w:p>
+            <w:r>
+              <w:t>Stadt</w:t>
+            </w:r>
+          </w:p>
+        </w:tc>
+      </w:tr>
+      <w:tr>
+        <w:tc>
+          <w:tcPr>
+            <w:tcW w:w="3070" w:type="dxa"/>
+          </w:tcPr>
+          <w:p>
+            <w:r>
+              <w:t>String</w:t>
+            </w:r>
+          </w:p>
+        </w:tc>
+        <w:tc>
+          <w:tcPr>
+            <w:tcW w:w="3071" w:type="dxa"/>
+          </w:tcPr>
+          <w:p>
+            <w:r>
+              <w:t>Country</w:t>
+            </w:r>
+          </w:p>
+        </w:tc>
+        <w:tc>
+          <w:tcPr>
+            <w:tcW w:w="3109" w:type="dxa"/>
+            <w:gridSpan w:val="2"/>
+          </w:tcPr>
+          <w:p>
+            <w:r>
+              <w:t>Land</w:t>
+            </w:r>
+            <w:bookmarkStart w:id="0" w:name="_GoBack"/>
+            <w:bookmarkEnd w:id="0"/>
+          </w:p>
         </w:tc>
       </w:tr>
     </w:tbl>
@@ -1928,9 +2139,9 @@
     </w:p>
     <w:tbl>
       <w:tblPr>
-        <w:tblStyle w:val="Tabellengitternetz"/>
+        <w:tblStyle w:val="Tabellenraster"/>
         <w:tblW w:w="0" w:type="auto"/>
-        <w:tblLook w:val="04A0"/>
+        <w:tblLook w:val="04A0" w:firstRow="1" w:lastRow="0" w:firstColumn="1" w:lastColumn="0" w:noHBand="0" w:noVBand="1"/>
       </w:tblPr>
       <w:tblGrid>
         <w:gridCol w:w="3071"/>
@@ -1975,11 +2186,9 @@
             <w:tcW w:w="3071" w:type="dxa"/>
           </w:tcPr>
           <w:p>
-            <w:proofErr w:type="spellStart"/>
             <w:r>
               <w:t>Int</w:t>
             </w:r>
-            <w:proofErr w:type="spellEnd"/>
           </w:p>
         </w:tc>
         <w:tc>
@@ -2009,26 +2218,22 @@
             <w:tcW w:w="3071" w:type="dxa"/>
           </w:tcPr>
           <w:p>
-            <w:proofErr w:type="spellStart"/>
             <w:r>
               <w:t>Float</w:t>
             </w:r>
-            <w:proofErr w:type="spellEnd"/>
-          </w:p>
-        </w:tc>
-        <w:tc>
-          <w:tcPr>
-            <w:tcW w:w="3071" w:type="dxa"/>
-          </w:tcPr>
-          <w:p>
-            <w:proofErr w:type="spellStart"/>
+          </w:p>
+        </w:tc>
+        <w:tc>
+          <w:tcPr>
+            <w:tcW w:w="3071" w:type="dxa"/>
+          </w:tcPr>
+          <w:p>
             <w:r>
               <w:t>Start</w:t>
             </w:r>
             <w:r>
               <w:t>Saleprice</w:t>
             </w:r>
-            <w:proofErr w:type="spellEnd"/>
           </w:p>
         </w:tc>
         <w:tc>
@@ -2048,23 +2253,19 @@
             <w:tcW w:w="3071" w:type="dxa"/>
           </w:tcPr>
           <w:p>
-            <w:proofErr w:type="spellStart"/>
             <w:r>
               <w:t>Float</w:t>
             </w:r>
-            <w:proofErr w:type="spellEnd"/>
-          </w:p>
-        </w:tc>
-        <w:tc>
-          <w:tcPr>
-            <w:tcW w:w="3071" w:type="dxa"/>
-          </w:tcPr>
-          <w:p>
-            <w:proofErr w:type="spellStart"/>
+          </w:p>
+        </w:tc>
+        <w:tc>
+          <w:tcPr>
+            <w:tcW w:w="3071" w:type="dxa"/>
+          </w:tcPr>
+          <w:p>
             <w:r>
               <w:t>BuyNowPrice</w:t>
             </w:r>
-            <w:proofErr w:type="spellEnd"/>
           </w:p>
         </w:tc>
         <w:tc>
@@ -2094,6 +2295,7 @@
           </w:tcPr>
           <w:p>
             <w:r>
+              <w:lastRenderedPageBreak/>
               <w:t>Date</w:t>
             </w:r>
           </w:p>
@@ -2209,11 +2411,9 @@
             <w:tcW w:w="3071" w:type="dxa"/>
           </w:tcPr>
           <w:p>
-            <w:proofErr w:type="spellStart"/>
             <w:r>
               <w:t>Product</w:t>
             </w:r>
-            <w:proofErr w:type="spellEnd"/>
           </w:p>
         </w:tc>
         <w:tc>
@@ -2231,13 +2431,8 @@
               <w:t xml:space="preserve">s </w:t>
             </w:r>
             <w:r>
-              <w:t xml:space="preserve">Produkt (Fremdschlüssel auf </w:t>
-            </w:r>
-            <w:proofErr w:type="spellStart"/>
-            <w:r>
-              <w:t>ProduktID</w:t>
-            </w:r>
-            <w:proofErr w:type="spellEnd"/>
+              <w:t>Produkt (Fremdschlüssel auf ProduktID</w:t>
+            </w:r>
             <w:r>
               <w:t>)</w:t>
             </w:r>
@@ -2260,11 +2455,9 @@
             <w:tcW w:w="3071" w:type="dxa"/>
           </w:tcPr>
           <w:p>
-            <w:proofErr w:type="spellStart"/>
             <w:r>
               <w:t>auctionshouse</w:t>
             </w:r>
-            <w:proofErr w:type="spellEnd"/>
           </w:p>
         </w:tc>
         <w:tc>
@@ -2277,7 +2470,6 @@
                 <w:lang w:val="en-US"/>
               </w:rPr>
             </w:pPr>
-            <w:proofErr w:type="spellStart"/>
             <w:r>
               <w:rPr>
                 <w:lang w:val="en-US"/>
@@ -2290,21 +2482,12 @@
               </w:rPr>
               <w:t>B</w:t>
             </w:r>
-            <w:proofErr w:type="spellEnd"/>
             <w:r>
               <w:rPr>
                 <w:lang w:val="en-US"/>
               </w:rPr>
-              <w:t xml:space="preserve">. </w:t>
-            </w:r>
-            <w:proofErr w:type="spellStart"/>
-            <w:r>
-              <w:rPr>
-                <w:lang w:val="en-US"/>
-              </w:rPr>
-              <w:t>ebay,amazon</w:t>
-            </w:r>
-            <w:proofErr w:type="spellEnd"/>
+              <w:t>. ebay,amazon</w:t>
+            </w:r>
             <w:r>
               <w:rPr>
                 <w:lang w:val="en-US"/>
@@ -2376,14 +2559,12 @@
             <w:tcW w:w="3071" w:type="dxa"/>
           </w:tcPr>
           <w:p>
-            <w:proofErr w:type="spellStart"/>
             <w:r>
               <w:t>E</w:t>
             </w:r>
             <w:r>
               <w:t>num</w:t>
             </w:r>
-            <w:proofErr w:type="spellEnd"/>
           </w:p>
         </w:tc>
         <w:tc>
@@ -2412,7 +2593,6 @@
           </w:p>
           <w:p>
             <w:r>
-              <w:lastRenderedPageBreak/>
               <w:t>Gekauft</w:t>
             </w:r>
           </w:p>
@@ -2424,24 +2604,19 @@
             <w:tcW w:w="3071" w:type="dxa"/>
           </w:tcPr>
           <w:p>
-            <w:proofErr w:type="spellStart"/>
-            <w:r>
-              <w:lastRenderedPageBreak/>
+            <w:r>
               <w:t>Int</w:t>
             </w:r>
-            <w:proofErr w:type="spellEnd"/>
-          </w:p>
-        </w:tc>
-        <w:tc>
-          <w:tcPr>
-            <w:tcW w:w="3071" w:type="dxa"/>
-          </w:tcPr>
-          <w:p>
-            <w:proofErr w:type="spellStart"/>
+          </w:p>
+        </w:tc>
+        <w:tc>
+          <w:tcPr>
+            <w:tcW w:w="3071" w:type="dxa"/>
+          </w:tcPr>
+          <w:p>
             <w:r>
               <w:t>creatorID</w:t>
             </w:r>
-            <w:proofErr w:type="spellEnd"/>
           </w:p>
         </w:tc>
         <w:tc>
@@ -2456,10 +2631,7 @@
         </w:tc>
       </w:tr>
     </w:tbl>
-    <w:p>
-      <w:bookmarkStart w:id="0" w:name="_GoBack"/>
-      <w:bookmarkEnd w:id="0"/>
-    </w:p>
+    <w:p/>
     <w:p>
       <w:pPr>
         <w:pStyle w:val="berschrift1"/>
@@ -2470,9 +2642,9 @@
     </w:p>
     <w:tbl>
       <w:tblPr>
-        <w:tblStyle w:val="Tabellengitternetz"/>
+        <w:tblStyle w:val="Tabellenraster"/>
         <w:tblW w:w="0" w:type="auto"/>
-        <w:tblLook w:val="04A0"/>
+        <w:tblLook w:val="04A0" w:firstRow="1" w:lastRow="0" w:firstColumn="1" w:lastColumn="0" w:noHBand="0" w:noVBand="1"/>
       </w:tblPr>
       <w:tblGrid>
         <w:gridCol w:w="3070"/>
@@ -2517,11 +2689,9 @@
             <w:tcW w:w="3070" w:type="dxa"/>
           </w:tcPr>
           <w:p>
-            <w:proofErr w:type="spellStart"/>
             <w:r>
               <w:t>Int</w:t>
             </w:r>
-            <w:proofErr w:type="spellEnd"/>
           </w:p>
         </w:tc>
         <w:tc>
@@ -2561,11 +2731,9 @@
             <w:tcW w:w="3071" w:type="dxa"/>
           </w:tcPr>
           <w:p>
-            <w:proofErr w:type="spellStart"/>
             <w:r>
               <w:t>Buyer</w:t>
             </w:r>
-            <w:proofErr w:type="spellEnd"/>
           </w:p>
         </w:tc>
         <w:tc>
@@ -2591,23 +2759,19 @@
             <w:tcW w:w="3070" w:type="dxa"/>
           </w:tcPr>
           <w:p>
-            <w:proofErr w:type="spellStart"/>
             <w:r>
               <w:t>Int</w:t>
             </w:r>
-            <w:proofErr w:type="spellEnd"/>
-          </w:p>
-        </w:tc>
-        <w:tc>
-          <w:tcPr>
-            <w:tcW w:w="3071" w:type="dxa"/>
-          </w:tcPr>
-          <w:p>
-            <w:proofErr w:type="spellStart"/>
+          </w:p>
+        </w:tc>
+        <w:tc>
+          <w:tcPr>
+            <w:tcW w:w="3071" w:type="dxa"/>
+          </w:tcPr>
+          <w:p>
             <w:r>
               <w:t>Angebot_ID</w:t>
             </w:r>
-            <w:proofErr w:type="spellEnd"/>
           </w:p>
         </w:tc>
         <w:tc>
@@ -2627,11 +2791,9 @@
             <w:tcW w:w="3070" w:type="dxa"/>
           </w:tcPr>
           <w:p>
-            <w:proofErr w:type="spellStart"/>
             <w:r>
               <w:t>Float</w:t>
             </w:r>
-            <w:proofErr w:type="spellEnd"/>
           </w:p>
         </w:tc>
         <w:tc>
@@ -2671,11 +2833,9 @@
             <w:tcW w:w="3071" w:type="dxa"/>
           </w:tcPr>
           <w:p>
-            <w:proofErr w:type="spellStart"/>
             <w:r>
               <w:t>BoughtAt</w:t>
             </w:r>
-            <w:proofErr w:type="spellEnd"/>
           </w:p>
         </w:tc>
         <w:tc>
@@ -2705,14 +2865,12 @@
             <w:tcW w:w="3071" w:type="dxa"/>
           </w:tcPr>
           <w:p>
-            <w:proofErr w:type="spellStart"/>
             <w:r>
               <w:t>Shipped</w:t>
             </w:r>
             <w:r>
               <w:t>At</w:t>
             </w:r>
-            <w:proofErr w:type="spellEnd"/>
           </w:p>
         </w:tc>
         <w:tc>
@@ -2743,26 +2901,22 @@
             <w:tcW w:w="3070" w:type="dxa"/>
           </w:tcPr>
           <w:p>
-            <w:proofErr w:type="spellStart"/>
             <w:r>
               <w:t>B</w:t>
             </w:r>
             <w:r>
               <w:t>ool</w:t>
             </w:r>
-            <w:proofErr w:type="spellEnd"/>
-          </w:p>
-        </w:tc>
-        <w:tc>
-          <w:tcPr>
-            <w:tcW w:w="3071" w:type="dxa"/>
-          </w:tcPr>
-          <w:p>
-            <w:proofErr w:type="spellStart"/>
+          </w:p>
+        </w:tc>
+        <w:tc>
+          <w:tcPr>
+            <w:tcW w:w="3071" w:type="dxa"/>
+          </w:tcPr>
+          <w:p>
             <w:r>
               <w:t>IsPaid</w:t>
             </w:r>
-            <w:proofErr w:type="spellEnd"/>
           </w:p>
         </w:tc>
         <w:tc>
@@ -2775,13 +2929,8 @@
             </w:r>
           </w:p>
           <w:p>
-            <w:proofErr w:type="spellStart"/>
-            <w:r>
-              <w:t>False</w:t>
-            </w:r>
-            <w:proofErr w:type="spellEnd"/>
-            <w:r>
-              <w:t>: offen</w:t>
+            <w:r>
+              <w:t>False: offen</w:t>
             </w:r>
           </w:p>
         </w:tc>
@@ -2802,11 +2951,9 @@
             <w:tcW w:w="3071" w:type="dxa"/>
           </w:tcPr>
           <w:p>
-            <w:proofErr w:type="spellStart"/>
             <w:r>
               <w:t>PaidAt</w:t>
             </w:r>
-            <w:proofErr w:type="spellEnd"/>
           </w:p>
         </w:tc>
         <w:tc>
@@ -2826,26 +2973,22 @@
             <w:tcW w:w="3070" w:type="dxa"/>
           </w:tcPr>
           <w:p>
-            <w:proofErr w:type="spellStart"/>
             <w:r>
               <w:t>F</w:t>
             </w:r>
             <w:r>
               <w:t>loat</w:t>
             </w:r>
-            <w:proofErr w:type="spellEnd"/>
-          </w:p>
-        </w:tc>
-        <w:tc>
-          <w:tcPr>
-            <w:tcW w:w="3071" w:type="dxa"/>
-          </w:tcPr>
-          <w:p>
-            <w:proofErr w:type="spellStart"/>
+          </w:p>
+        </w:tc>
+        <w:tc>
+          <w:tcPr>
+            <w:tcW w:w="3071" w:type="dxa"/>
+          </w:tcPr>
+          <w:p>
             <w:r>
               <w:t>shippingcost</w:t>
             </w:r>
-            <w:proofErr w:type="spellEnd"/>
           </w:p>
         </w:tc>
         <w:tc>
@@ -2875,9 +3018,9 @@
     </w:p>
     <w:tbl>
       <w:tblPr>
-        <w:tblStyle w:val="Tabellengitternetz"/>
+        <w:tblStyle w:val="Tabellenraster"/>
         <w:tblW w:w="0" w:type="auto"/>
-        <w:tblLook w:val="04A0"/>
+        <w:tblLook w:val="04A0" w:firstRow="1" w:lastRow="0" w:firstColumn="1" w:lastColumn="0" w:noHBand="0" w:noVBand="1"/>
       </w:tblPr>
       <w:tblGrid>
         <w:gridCol w:w="3070"/>
@@ -2922,11 +3065,9 @@
             <w:tcW w:w="3070" w:type="dxa"/>
           </w:tcPr>
           <w:p>
-            <w:proofErr w:type="spellStart"/>
             <w:r>
               <w:t>Int</w:t>
             </w:r>
-            <w:proofErr w:type="spellEnd"/>
           </w:p>
         </w:tc>
         <w:tc>
@@ -2956,23 +3097,19 @@
             <w:tcW w:w="3070" w:type="dxa"/>
           </w:tcPr>
           <w:p>
-            <w:proofErr w:type="spellStart"/>
             <w:r>
               <w:t>string</w:t>
             </w:r>
-            <w:proofErr w:type="spellEnd"/>
-          </w:p>
-        </w:tc>
-        <w:tc>
-          <w:tcPr>
-            <w:tcW w:w="3071" w:type="dxa"/>
-          </w:tcPr>
-          <w:p>
-            <w:proofErr w:type="spellStart"/>
+          </w:p>
+        </w:tc>
+        <w:tc>
+          <w:tcPr>
+            <w:tcW w:w="3071" w:type="dxa"/>
+          </w:tcPr>
+          <w:p>
             <w:r>
               <w:t>userName</w:t>
             </w:r>
-            <w:proofErr w:type="spellEnd"/>
           </w:p>
         </w:tc>
         <w:tc>
@@ -2992,23 +3129,19 @@
             <w:tcW w:w="3070" w:type="dxa"/>
           </w:tcPr>
           <w:p>
-            <w:proofErr w:type="spellStart"/>
             <w:r>
               <w:t>string</w:t>
             </w:r>
-            <w:proofErr w:type="spellEnd"/>
-          </w:p>
-        </w:tc>
-        <w:tc>
-          <w:tcPr>
-            <w:tcW w:w="3071" w:type="dxa"/>
-          </w:tcPr>
-          <w:p>
-            <w:proofErr w:type="spellStart"/>
+          </w:p>
+        </w:tc>
+        <w:tc>
+          <w:tcPr>
+            <w:tcW w:w="3071" w:type="dxa"/>
+          </w:tcPr>
+          <w:p>
             <w:r>
               <w:t>pw</w:t>
             </w:r>
-            <w:proofErr w:type="spellEnd"/>
           </w:p>
         </w:tc>
         <w:tc>
@@ -3038,7 +3171,7 @@
 </file>
 
 <file path=word/numbering.xml><?xml version="1.0" encoding="utf-8"?>
-<w:numbering xmlns:ve="http://schemas.openxmlformats.org/markup-compatibility/2006" xmlns:o="urn:schemas-microsoft-com:office:office" xmlns:r="http://schemas.openxmlformats.org/officeDocument/2006/relationships" xmlns:m="http://schemas.openxmlformats.org/officeDocument/2006/math" xmlns:v="urn:schemas-microsoft-com:vml" xmlns:wp="http://schemas.openxmlformats.org/drawingml/2006/wordprocessingDrawing" xmlns:w10="urn:schemas-microsoft-com:office:word" xmlns:w="http://schemas.openxmlformats.org/wordprocessingml/2006/main" xmlns:wne="http://schemas.microsoft.com/office/word/2006/wordml">
+<w:numbering xmlns:wpc="http://schemas.microsoft.com/office/word/2010/wordprocessingCanvas" xmlns:mc="http://schemas.openxmlformats.org/markup-compatibility/2006" xmlns:o="urn:schemas-microsoft-com:office:office" xmlns:r="http://schemas.openxmlformats.org/officeDocument/2006/relationships" xmlns:m="http://schemas.openxmlformats.org/officeDocument/2006/math" xmlns:v="urn:schemas-microsoft-com:vml" xmlns:wp14="http://schemas.microsoft.com/office/word/2010/wordprocessingDrawing" xmlns:wp="http://schemas.openxmlformats.org/drawingml/2006/wordprocessingDrawing" xmlns:w10="urn:schemas-microsoft-com:office:word" xmlns:w="http://schemas.openxmlformats.org/wordprocessingml/2006/main" xmlns:w14="http://schemas.microsoft.com/office/word/2010/wordml" xmlns:wpg="http://schemas.microsoft.com/office/word/2010/wordprocessingGroup" xmlns:wpi="http://schemas.microsoft.com/office/word/2010/wordprocessingInk" xmlns:wne="http://schemas.microsoft.com/office/word/2006/wordml" xmlns:wps="http://schemas.microsoft.com/office/word/2010/wordprocessingShape" mc:Ignorable="w14 wp14">
   <w:abstractNum w:abstractNumId="0">
     <w:nsid w:val="68F6062A"/>
     <w:multiLevelType w:val="hybridMultilevel"/>
@@ -3159,7 +3292,7 @@
 </file>
 
 <file path=word/styles.xml><?xml version="1.0" encoding="utf-8"?>
-<w:styles xmlns:r="http://schemas.openxmlformats.org/officeDocument/2006/relationships" xmlns:w="http://schemas.openxmlformats.org/wordprocessingml/2006/main">
+<w:styles xmlns:mc="http://schemas.openxmlformats.org/markup-compatibility/2006" xmlns:r="http://schemas.openxmlformats.org/officeDocument/2006/relationships" xmlns:w="http://schemas.openxmlformats.org/wordprocessingml/2006/main" xmlns:w14="http://schemas.microsoft.com/office/word/2010/wordml" mc:Ignorable="w14">
   <w:docDefaults>
     <w:rPrDefault>
       <w:rPr>
@@ -3349,7 +3482,6 @@
     <w:uiPriority w:val="99"/>
     <w:semiHidden/>
     <w:unhideWhenUsed/>
-    <w:qFormat/>
     <w:tblPr>
       <w:tblInd w:w="0" w:type="dxa"/>
       <w:tblCellMar>
@@ -3366,7 +3498,7 @@
     <w:semiHidden/>
     <w:unhideWhenUsed/>
   </w:style>
-  <w:style w:type="table" w:styleId="Tabellengitternetz">
+  <w:style w:type="table" w:styleId="Tabellenraster">
     <w:name w:val="Table Grid"/>
     <w:basedOn w:val="NormaleTabelle"/>
     <w:uiPriority w:val="59"/>
@@ -4044,7 +4176,7 @@
 </file>
 
 <file path=customXml/itemProps1.xml><?xml version="1.0" encoding="utf-8"?>
-<ds:datastoreItem xmlns:ds="http://schemas.openxmlformats.org/officeDocument/2006/customXml" ds:itemID="{CC42EAC5-B268-4DEB-88CB-224FD063CFE2}">
+<ds:datastoreItem xmlns:ds="http://schemas.openxmlformats.org/officeDocument/2006/customXml" ds:itemID="{1F6AA373-E870-4B79-8915-66808BEF960A}">
   <ds:schemaRefs>
     <ds:schemaRef ds:uri="http://schemas.openxmlformats.org/officeDocument/2006/bibliography"/>
   </ds:schemaRefs>

</xml_diff>

<commit_message>
Präsentation noch nicht final --> Zusammen bearbeiten, Vorschläge, etc Lastenheft wird noch bearbeitet
</commit_message>
<xml_diff>
--- a/Datenmodel.docx
+++ b/Datenmodel.docx
@@ -1,6 +1,6 @@
 
 <file path=word/document.xml><?xml version="1.0" encoding="utf-8"?>
-<w:document xmlns:wpc="http://schemas.microsoft.com/office/word/2010/wordprocessingCanvas" xmlns:mc="http://schemas.openxmlformats.org/markup-compatibility/2006" xmlns:o="urn:schemas-microsoft-com:office:office" xmlns:r="http://schemas.openxmlformats.org/officeDocument/2006/relationships" xmlns:m="http://schemas.openxmlformats.org/officeDocument/2006/math" xmlns:v="urn:schemas-microsoft-com:vml" xmlns:wp14="http://schemas.microsoft.com/office/word/2010/wordprocessingDrawing" xmlns:wp="http://schemas.openxmlformats.org/drawingml/2006/wordprocessingDrawing" xmlns:w10="urn:schemas-microsoft-com:office:word" xmlns:w="http://schemas.openxmlformats.org/wordprocessingml/2006/main" xmlns:w14="http://schemas.microsoft.com/office/word/2010/wordml" xmlns:wpg="http://schemas.microsoft.com/office/word/2010/wordprocessingGroup" xmlns:wpi="http://schemas.microsoft.com/office/word/2010/wordprocessingInk" xmlns:wne="http://schemas.microsoft.com/office/word/2006/wordml" xmlns:wps="http://schemas.microsoft.com/office/word/2010/wordprocessingShape" mc:Ignorable="w14 wp14">
+<w:document xmlns:ve="http://schemas.openxmlformats.org/markup-compatibility/2006" xmlns:o="urn:schemas-microsoft-com:office:office" xmlns:r="http://schemas.openxmlformats.org/officeDocument/2006/relationships" xmlns:m="http://schemas.openxmlformats.org/officeDocument/2006/math" xmlns:v="urn:schemas-microsoft-com:vml" xmlns:wp="http://schemas.openxmlformats.org/drawingml/2006/wordprocessingDrawing" xmlns:w10="urn:schemas-microsoft-com:office:word" xmlns:w="http://schemas.openxmlformats.org/wordprocessingml/2006/main" xmlns:wne="http://schemas.microsoft.com/office/word/2006/wordml">
   <w:body>
     <w:p>
       <w:pPr>
@@ -12,7 +12,15 @@
     </w:p>
     <w:p>
       <w:r>
-        <w:t>„SJH - VApp“</w:t>
+        <w:t xml:space="preserve">„SJH - </w:t>
+      </w:r>
+      <w:proofErr w:type="spellStart"/>
+      <w:r>
+        <w:t>VApp</w:t>
+      </w:r>
+      <w:proofErr w:type="spellEnd"/>
+      <w:r>
+        <w:t>“</w:t>
       </w:r>
     </w:p>
     <w:p/>
@@ -52,9 +60,9 @@
     <w:p/>
     <w:tbl>
       <w:tblPr>
-        <w:tblStyle w:val="Tabellenraster"/>
+        <w:tblStyle w:val="Tabellengitternetz"/>
         <w:tblW w:w="0" w:type="auto"/>
-        <w:tblLook w:val="04A0" w:firstRow="1" w:lastRow="0" w:firstColumn="1" w:lastColumn="0" w:noHBand="0" w:noVBand="1"/>
+        <w:tblLook w:val="04A0"/>
       </w:tblPr>
       <w:tblGrid>
         <w:gridCol w:w="3071"/>
@@ -99,9 +107,11 @@
             <w:tcW w:w="3071" w:type="dxa"/>
           </w:tcPr>
           <w:p>
+            <w:proofErr w:type="spellStart"/>
             <w:r>
               <w:t>Int</w:t>
             </w:r>
+            <w:proofErr w:type="spellEnd"/>
           </w:p>
         </w:tc>
         <w:tc>
@@ -261,9 +271,11 @@
             <w:tcW w:w="3071" w:type="dxa"/>
           </w:tcPr>
           <w:p>
+            <w:proofErr w:type="spellStart"/>
             <w:r>
               <w:t>Photo</w:t>
             </w:r>
+            <w:proofErr w:type="spellEnd"/>
           </w:p>
         </w:tc>
         <w:tc>
@@ -336,9 +348,11 @@
             <w:tcW w:w="3071" w:type="dxa"/>
           </w:tcPr>
           <w:p>
+            <w:proofErr w:type="spellStart"/>
             <w:r>
               <w:t>externID</w:t>
             </w:r>
+            <w:proofErr w:type="spellEnd"/>
           </w:p>
         </w:tc>
         <w:tc>
@@ -353,7 +367,31 @@
               <w:t xml:space="preserve">aufplatz </w:t>
             </w:r>
             <w:r>
-              <w:t>Bestellnummer (von Booklocker, ebay, etc)</w:t>
+              <w:t xml:space="preserve">Bestellnummer (von </w:t>
+            </w:r>
+            <w:proofErr w:type="spellStart"/>
+            <w:r>
+              <w:t>Booklocker</w:t>
+            </w:r>
+            <w:proofErr w:type="spellEnd"/>
+            <w:r>
+              <w:t xml:space="preserve">, </w:t>
+            </w:r>
+            <w:proofErr w:type="spellStart"/>
+            <w:r>
+              <w:t>ebay</w:t>
+            </w:r>
+            <w:proofErr w:type="spellEnd"/>
+            <w:r>
+              <w:t xml:space="preserve">, </w:t>
+            </w:r>
+            <w:proofErr w:type="spellStart"/>
+            <w:r>
+              <w:t>etc</w:t>
+            </w:r>
+            <w:proofErr w:type="spellEnd"/>
+            <w:r>
+              <w:t>)</w:t>
             </w:r>
           </w:p>
         </w:tc>
@@ -368,9 +406,9 @@
     <w:p/>
     <w:tbl>
       <w:tblPr>
-        <w:tblStyle w:val="Tabellenraster"/>
+        <w:tblStyle w:val="Tabellengitternetz"/>
         <w:tblW w:w="0" w:type="auto"/>
-        <w:tblLook w:val="04A0" w:firstRow="1" w:lastRow="0" w:firstColumn="1" w:lastColumn="0" w:noHBand="0" w:noVBand="1"/>
+        <w:tblLook w:val="04A0"/>
       </w:tblPr>
       <w:tblGrid>
         <w:gridCol w:w="3070"/>
@@ -415,9 +453,11 @@
             <w:tcW w:w="3070" w:type="dxa"/>
           </w:tcPr>
           <w:p>
+            <w:proofErr w:type="spellStart"/>
             <w:r>
               <w:t>Int</w:t>
             </w:r>
+            <w:proofErr w:type="spellEnd"/>
           </w:p>
         </w:tc>
         <w:tc>
@@ -495,9 +535,11 @@
             <w:tcW w:w="3071" w:type="dxa"/>
           </w:tcPr>
           <w:p>
+            <w:proofErr w:type="spellStart"/>
             <w:r>
               <w:t>language</w:t>
             </w:r>
+            <w:proofErr w:type="spellEnd"/>
           </w:p>
         </w:tc>
         <w:tc>
@@ -517,19 +559,23 @@
             <w:tcW w:w="3070" w:type="dxa"/>
           </w:tcPr>
           <w:p>
+            <w:proofErr w:type="spellStart"/>
             <w:r>
               <w:t>Int</w:t>
             </w:r>
-          </w:p>
-        </w:tc>
-        <w:tc>
-          <w:tcPr>
-            <w:tcW w:w="3071" w:type="dxa"/>
-          </w:tcPr>
-          <w:p>
+            <w:proofErr w:type="spellEnd"/>
+          </w:p>
+        </w:tc>
+        <w:tc>
+          <w:tcPr>
+            <w:tcW w:w="3071" w:type="dxa"/>
+          </w:tcPr>
+          <w:p>
+            <w:proofErr w:type="spellStart"/>
             <w:r>
               <w:t>PageNumber</w:t>
             </w:r>
+            <w:proofErr w:type="spellEnd"/>
           </w:p>
         </w:tc>
         <w:tc>
@@ -594,9 +640,9 @@
     <w:p/>
     <w:tbl>
       <w:tblPr>
-        <w:tblStyle w:val="Tabellenraster"/>
+        <w:tblStyle w:val="Tabellengitternetz"/>
         <w:tblW w:w="0" w:type="auto"/>
-        <w:tblLook w:val="04A0" w:firstRow="1" w:lastRow="0" w:firstColumn="1" w:lastColumn="0" w:noHBand="0" w:noVBand="1"/>
+        <w:tblLook w:val="04A0"/>
       </w:tblPr>
       <w:tblGrid>
         <w:gridCol w:w="3070"/>
@@ -641,22 +687,26 @@
             <w:tcW w:w="3070" w:type="dxa"/>
           </w:tcPr>
           <w:p>
+            <w:proofErr w:type="spellStart"/>
             <w:r>
               <w:t>Int</w:t>
             </w:r>
-          </w:p>
-        </w:tc>
-        <w:tc>
-          <w:tcPr>
-            <w:tcW w:w="3071" w:type="dxa"/>
-          </w:tcPr>
-          <w:p>
+            <w:proofErr w:type="spellEnd"/>
+          </w:p>
+        </w:tc>
+        <w:tc>
+          <w:tcPr>
+            <w:tcW w:w="3071" w:type="dxa"/>
+          </w:tcPr>
+          <w:p>
+            <w:proofErr w:type="spellStart"/>
             <w:r>
               <w:t>intern</w:t>
             </w:r>
             <w:r>
               <w:t>ID</w:t>
             </w:r>
+            <w:proofErr w:type="spellEnd"/>
           </w:p>
         </w:tc>
         <w:tc>
@@ -767,9 +817,11 @@
             <w:tcW w:w="3070" w:type="dxa"/>
           </w:tcPr>
           <w:p>
+            <w:proofErr w:type="spellStart"/>
             <w:r>
               <w:t>Int</w:t>
             </w:r>
+            <w:proofErr w:type="spellEnd"/>
           </w:p>
         </w:tc>
         <w:tc>
@@ -805,9 +857,11 @@
             <w:tcW w:w="3070" w:type="dxa"/>
           </w:tcPr>
           <w:p>
+            <w:proofErr w:type="spellStart"/>
             <w:r>
               <w:t>Int</w:t>
             </w:r>
+            <w:proofErr w:type="spellEnd"/>
           </w:p>
         </w:tc>
         <w:tc>
@@ -884,9 +938,11 @@
             <w:tcW w:w="3071" w:type="dxa"/>
           </w:tcPr>
           <w:p>
+            <w:proofErr w:type="spellStart"/>
             <w:r>
               <w:t>RegionID</w:t>
             </w:r>
+            <w:proofErr w:type="spellEnd"/>
           </w:p>
         </w:tc>
         <w:tc>
@@ -910,9 +966,9 @@
     <w:p/>
     <w:tbl>
       <w:tblPr>
-        <w:tblStyle w:val="Tabellenraster"/>
+        <w:tblStyle w:val="Tabellengitternetz"/>
         <w:tblW w:w="0" w:type="auto"/>
-        <w:tblLook w:val="04A0" w:firstRow="1" w:lastRow="0" w:firstColumn="1" w:lastColumn="0" w:noHBand="0" w:noVBand="1"/>
+        <w:tblLook w:val="04A0"/>
       </w:tblPr>
       <w:tblGrid>
         <w:gridCol w:w="3070"/>
@@ -957,19 +1013,23 @@
             <w:tcW w:w="3070" w:type="dxa"/>
           </w:tcPr>
           <w:p>
+            <w:proofErr w:type="spellStart"/>
             <w:r>
               <w:t>Int</w:t>
             </w:r>
-          </w:p>
-        </w:tc>
-        <w:tc>
-          <w:tcPr>
-            <w:tcW w:w="3071" w:type="dxa"/>
-          </w:tcPr>
-          <w:p>
+            <w:proofErr w:type="spellEnd"/>
+          </w:p>
+        </w:tc>
+        <w:tc>
+          <w:tcPr>
+            <w:tcW w:w="3071" w:type="dxa"/>
+          </w:tcPr>
+          <w:p>
+            <w:proofErr w:type="spellStart"/>
             <w:r>
               <w:t>internID</w:t>
             </w:r>
+            <w:proofErr w:type="spellEnd"/>
           </w:p>
         </w:tc>
         <w:tc>
@@ -999,9 +1059,11 @@
             <w:tcW w:w="3071" w:type="dxa"/>
           </w:tcPr>
           <w:p>
+            <w:proofErr w:type="spellStart"/>
             <w:r>
               <w:t>genre</w:t>
             </w:r>
+            <w:proofErr w:type="spellEnd"/>
           </w:p>
         </w:tc>
         <w:tc>
@@ -1092,10 +1154,12 @@
             <w:tcW w:w="3070" w:type="dxa"/>
           </w:tcPr>
           <w:p>
+            <w:proofErr w:type="spellStart"/>
             <w:r>
               <w:lastRenderedPageBreak/>
               <w:t>Int</w:t>
             </w:r>
+            <w:proofErr w:type="spellEnd"/>
           </w:p>
         </w:tc>
         <w:tc>
@@ -1164,9 +1228,11 @@
             <w:tcW w:w="3071" w:type="dxa"/>
           </w:tcPr>
           <w:p>
+            <w:proofErr w:type="spellStart"/>
             <w:r>
               <w:t>Release_date</w:t>
             </w:r>
+            <w:proofErr w:type="spellEnd"/>
           </w:p>
         </w:tc>
         <w:tc>
@@ -1186,8 +1252,13 @@
             <w:tcW w:w="3070" w:type="dxa"/>
           </w:tcPr>
           <w:p>
-            <w:r>
-              <w:t>float[]</w:t>
+            <w:proofErr w:type="spellStart"/>
+            <w:r>
+              <w:t>float</w:t>
+            </w:r>
+            <w:proofErr w:type="spellEnd"/>
+            <w:r>
+              <w:t>[]</w:t>
             </w:r>
           </w:p>
         </w:tc>
@@ -1224,9 +1295,11 @@
             <w:tcW w:w="3071" w:type="dxa"/>
           </w:tcPr>
           <w:p>
+            <w:proofErr w:type="spellStart"/>
             <w:r>
               <w:t>subtitles</w:t>
             </w:r>
+            <w:proofErr w:type="spellEnd"/>
           </w:p>
         </w:tc>
         <w:tc>
@@ -1262,9 +1335,11 @@
             <w:tcW w:w="3071" w:type="dxa"/>
           </w:tcPr>
           <w:p>
+            <w:proofErr w:type="spellStart"/>
             <w:r>
               <w:t>anleitung</w:t>
             </w:r>
+            <w:proofErr w:type="spellEnd"/>
           </w:p>
         </w:tc>
         <w:tc>
@@ -1290,9 +1365,11 @@
             <w:tcW w:w="3071" w:type="dxa"/>
           </w:tcPr>
           <w:p>
+            <w:proofErr w:type="spellStart"/>
             <w:r>
               <w:t>Age_allowance</w:t>
             </w:r>
+            <w:proofErr w:type="spellEnd"/>
           </w:p>
         </w:tc>
         <w:tc>
@@ -1325,9 +1402,11 @@
             <w:tcW w:w="3071" w:type="dxa"/>
           </w:tcPr>
           <w:p>
+            <w:proofErr w:type="spellStart"/>
             <w:r>
               <w:t>publisher</w:t>
             </w:r>
+            <w:proofErr w:type="spellEnd"/>
           </w:p>
         </w:tc>
         <w:tc>
@@ -1350,15 +1429,22 @@
             <w:r>
               <w:t xml:space="preserve"> </w:t>
             </w:r>
+            <w:proofErr w:type="spellStart"/>
             <w:r>
               <w:t>square</w:t>
             </w:r>
-            <w:r>
-              <w:t xml:space="preserve"> e</w:t>
+            <w:proofErr w:type="spellEnd"/>
+            <w:r>
+              <w:t xml:space="preserve"> </w:t>
+            </w:r>
+            <w:proofErr w:type="spellStart"/>
+            <w:r>
+              <w:t>e</w:t>
             </w:r>
             <w:r>
               <w:t>nix</w:t>
             </w:r>
+            <w:proofErr w:type="spellEnd"/>
           </w:p>
         </w:tc>
       </w:tr>
@@ -1372,9 +1458,9 @@
     <w:p/>
     <w:tbl>
       <w:tblPr>
-        <w:tblStyle w:val="Tabellenraster"/>
+        <w:tblStyle w:val="Tabellengitternetz"/>
         <w:tblW w:w="0" w:type="auto"/>
-        <w:tblLook w:val="04A0" w:firstRow="1" w:lastRow="0" w:firstColumn="1" w:lastColumn="0" w:noHBand="0" w:noVBand="1"/>
+        <w:tblLook w:val="04A0"/>
       </w:tblPr>
       <w:tblGrid>
         <w:gridCol w:w="3070"/>
@@ -1466,9 +1552,9 @@
     <w:p/>
     <w:tbl>
       <w:tblPr>
-        <w:tblStyle w:val="Tabellenraster"/>
+        <w:tblStyle w:val="Tabellengitternetz"/>
         <w:tblW w:w="0" w:type="auto"/>
-        <w:tblLook w:val="04A0" w:firstRow="1" w:lastRow="0" w:firstColumn="1" w:lastColumn="0" w:noHBand="0" w:noVBand="1"/>
+        <w:tblLook w:val="04A0"/>
       </w:tblPr>
       <w:tblGrid>
         <w:gridCol w:w="3070"/>
@@ -1522,19 +1608,23 @@
             <w:tcW w:w="3070" w:type="dxa"/>
           </w:tcPr>
           <w:p>
+            <w:proofErr w:type="spellStart"/>
             <w:r>
               <w:t>Int</w:t>
             </w:r>
-          </w:p>
-        </w:tc>
-        <w:tc>
-          <w:tcPr>
-            <w:tcW w:w="3071" w:type="dxa"/>
-          </w:tcPr>
-          <w:p>
+            <w:proofErr w:type="spellEnd"/>
+          </w:p>
+        </w:tc>
+        <w:tc>
+          <w:tcPr>
+            <w:tcW w:w="3071" w:type="dxa"/>
+          </w:tcPr>
+          <w:p>
+            <w:proofErr w:type="spellStart"/>
             <w:r>
               <w:t>internID</w:t>
             </w:r>
+            <w:proofErr w:type="spellEnd"/>
           </w:p>
         </w:tc>
         <w:tc>
@@ -1604,9 +1694,11 @@
             <w:tcW w:w="3071" w:type="dxa"/>
           </w:tcPr>
           <w:p>
+            <w:proofErr w:type="spellStart"/>
             <w:r>
               <w:t>Lastname</w:t>
             </w:r>
+            <w:proofErr w:type="spellEnd"/>
           </w:p>
         </w:tc>
         <w:tc>
@@ -1640,9 +1732,11 @@
             <w:tcW w:w="3071" w:type="dxa"/>
           </w:tcPr>
           <w:p>
+            <w:proofErr w:type="spellStart"/>
             <w:r>
               <w:t>Shippingaddress</w:t>
             </w:r>
+            <w:proofErr w:type="spellEnd"/>
           </w:p>
         </w:tc>
         <w:tc>
@@ -1676,9 +1770,11 @@
             <w:tcW w:w="3071" w:type="dxa"/>
           </w:tcPr>
           <w:p>
+            <w:proofErr w:type="spellStart"/>
             <w:r>
               <w:t>Billingaddress</w:t>
             </w:r>
+            <w:proofErr w:type="spellEnd"/>
           </w:p>
         </w:tc>
         <w:tc>
@@ -1772,6 +1868,7 @@
             <w:tcW w:w="3071" w:type="dxa"/>
           </w:tcPr>
           <w:p>
+            <w:proofErr w:type="spellStart"/>
             <w:r>
               <w:t>Teleph</w:t>
             </w:r>
@@ -1781,6 +1878,7 @@
             <w:r>
               <w:t>e</w:t>
             </w:r>
+            <w:proofErr w:type="spellEnd"/>
           </w:p>
         </w:tc>
         <w:tc>
@@ -1833,9 +1931,9 @@
     <w:p/>
     <w:tbl>
       <w:tblPr>
-        <w:tblStyle w:val="Tabellenraster"/>
+        <w:tblStyle w:val="Tabellengitternetz"/>
         <w:tblW w:w="0" w:type="auto"/>
-        <w:tblLook w:val="04A0" w:firstRow="1" w:lastRow="0" w:firstColumn="1" w:lastColumn="0" w:noHBand="0" w:noVBand="1"/>
+        <w:tblLook w:val="04A0"/>
       </w:tblPr>
       <w:tblGrid>
         <w:gridCol w:w="3070"/>
@@ -1889,19 +1987,23 @@
             <w:tcW w:w="3070" w:type="dxa"/>
           </w:tcPr>
           <w:p>
+            <w:proofErr w:type="spellStart"/>
             <w:r>
               <w:t>Int</w:t>
             </w:r>
-          </w:p>
-        </w:tc>
-        <w:tc>
-          <w:tcPr>
-            <w:tcW w:w="3071" w:type="dxa"/>
-          </w:tcPr>
-          <w:p>
+            <w:proofErr w:type="spellEnd"/>
+          </w:p>
+        </w:tc>
+        <w:tc>
+          <w:tcPr>
+            <w:tcW w:w="3071" w:type="dxa"/>
+          </w:tcPr>
+          <w:p>
+            <w:proofErr w:type="spellStart"/>
             <w:r>
               <w:t>internID</w:t>
             </w:r>
+            <w:proofErr w:type="spellEnd"/>
           </w:p>
         </w:tc>
         <w:tc>
@@ -1971,9 +2073,11 @@
             <w:tcW w:w="3071" w:type="dxa"/>
           </w:tcPr>
           <w:p>
+            <w:proofErr w:type="spellStart"/>
             <w:r>
               <w:t>Lastname</w:t>
             </w:r>
+            <w:proofErr w:type="spellEnd"/>
           </w:p>
         </w:tc>
         <w:tc>
@@ -2008,8 +2112,13 @@
           </w:tcPr>
           <w:p>
             <w:r>
-              <w:t>Street, Nr</w:t>
-            </w:r>
+              <w:t xml:space="preserve">Street, </w:t>
+            </w:r>
+            <w:proofErr w:type="spellStart"/>
+            <w:r>
+              <w:t>Nr</w:t>
+            </w:r>
+            <w:proofErr w:type="spellEnd"/>
           </w:p>
         </w:tc>
         <w:tc>
@@ -2034,18 +2143,20 @@
           </w:tcPr>
           <w:p>
             <w:r>
-              <w:t>Int</w:t>
-            </w:r>
-          </w:p>
-        </w:tc>
-        <w:tc>
-          <w:tcPr>
-            <w:tcW w:w="3071" w:type="dxa"/>
-          </w:tcPr>
-          <w:p>
+              <w:t>String</w:t>
+            </w:r>
+          </w:p>
+        </w:tc>
+        <w:tc>
+          <w:tcPr>
+            <w:tcW w:w="3071" w:type="dxa"/>
+          </w:tcPr>
+          <w:p>
+            <w:proofErr w:type="spellStart"/>
             <w:r>
               <w:t>Zip</w:t>
             </w:r>
+            <w:proofErr w:type="spellEnd"/>
           </w:p>
         </w:tc>
         <w:tc>
@@ -2139,9 +2250,9 @@
     </w:p>
     <w:tbl>
       <w:tblPr>
-        <w:tblStyle w:val="Tabellenraster"/>
+        <w:tblStyle w:val="Tabellengitternetz"/>
         <w:tblW w:w="0" w:type="auto"/>
-        <w:tblLook w:val="04A0" w:firstRow="1" w:lastRow="0" w:firstColumn="1" w:lastColumn="0" w:noHBand="0" w:noVBand="1"/>
+        <w:tblLook w:val="04A0"/>
       </w:tblPr>
       <w:tblGrid>
         <w:gridCol w:w="3071"/>
@@ -2186,9 +2297,11 @@
             <w:tcW w:w="3071" w:type="dxa"/>
           </w:tcPr>
           <w:p>
+            <w:proofErr w:type="spellStart"/>
             <w:r>
               <w:t>Int</w:t>
             </w:r>
+            <w:proofErr w:type="spellEnd"/>
           </w:p>
         </w:tc>
         <w:tc>
@@ -2218,22 +2331,26 @@
             <w:tcW w:w="3071" w:type="dxa"/>
           </w:tcPr>
           <w:p>
+            <w:proofErr w:type="spellStart"/>
             <w:r>
               <w:t>Float</w:t>
             </w:r>
-          </w:p>
-        </w:tc>
-        <w:tc>
-          <w:tcPr>
-            <w:tcW w:w="3071" w:type="dxa"/>
-          </w:tcPr>
-          <w:p>
+            <w:proofErr w:type="spellEnd"/>
+          </w:p>
+        </w:tc>
+        <w:tc>
+          <w:tcPr>
+            <w:tcW w:w="3071" w:type="dxa"/>
+          </w:tcPr>
+          <w:p>
+            <w:proofErr w:type="spellStart"/>
             <w:r>
               <w:t>Start</w:t>
             </w:r>
             <w:r>
               <w:t>Saleprice</w:t>
             </w:r>
+            <w:proofErr w:type="spellEnd"/>
           </w:p>
         </w:tc>
         <w:tc>
@@ -2253,19 +2370,23 @@
             <w:tcW w:w="3071" w:type="dxa"/>
           </w:tcPr>
           <w:p>
+            <w:proofErr w:type="spellStart"/>
             <w:r>
               <w:t>Float</w:t>
             </w:r>
-          </w:p>
-        </w:tc>
-        <w:tc>
-          <w:tcPr>
-            <w:tcW w:w="3071" w:type="dxa"/>
-          </w:tcPr>
-          <w:p>
+            <w:proofErr w:type="spellEnd"/>
+          </w:p>
+        </w:tc>
+        <w:tc>
+          <w:tcPr>
+            <w:tcW w:w="3071" w:type="dxa"/>
+          </w:tcPr>
+          <w:p>
+            <w:proofErr w:type="spellStart"/>
             <w:r>
               <w:t>BuyNowPrice</w:t>
             </w:r>
+            <w:proofErr w:type="spellEnd"/>
           </w:p>
         </w:tc>
         <w:tc>
@@ -2411,9 +2532,11 @@
             <w:tcW w:w="3071" w:type="dxa"/>
           </w:tcPr>
           <w:p>
+            <w:proofErr w:type="spellStart"/>
             <w:r>
               <w:t>Product</w:t>
             </w:r>
+            <w:proofErr w:type="spellEnd"/>
           </w:p>
         </w:tc>
         <w:tc>
@@ -2431,8 +2554,13 @@
               <w:t xml:space="preserve">s </w:t>
             </w:r>
             <w:r>
-              <w:t>Produkt (Fremdschlüssel auf ProduktID</w:t>
-            </w:r>
+              <w:t xml:space="preserve">Produkt (Fremdschlüssel auf </w:t>
+            </w:r>
+            <w:proofErr w:type="spellStart"/>
+            <w:r>
+              <w:t>ProduktID</w:t>
+            </w:r>
+            <w:proofErr w:type="spellEnd"/>
             <w:r>
               <w:t>)</w:t>
             </w:r>
@@ -2455,9 +2583,11 @@
             <w:tcW w:w="3071" w:type="dxa"/>
           </w:tcPr>
           <w:p>
+            <w:proofErr w:type="spellStart"/>
             <w:r>
               <w:t>auctionshouse</w:t>
             </w:r>
+            <w:proofErr w:type="spellEnd"/>
           </w:p>
         </w:tc>
         <w:tc>
@@ -2470,6 +2600,7 @@
                 <w:lang w:val="en-US"/>
               </w:rPr>
             </w:pPr>
+            <w:proofErr w:type="spellStart"/>
             <w:r>
               <w:rPr>
                 <w:lang w:val="en-US"/>
@@ -2482,12 +2613,21 @@
               </w:rPr>
               <w:t>B</w:t>
             </w:r>
+            <w:proofErr w:type="spellEnd"/>
             <w:r>
               <w:rPr>
                 <w:lang w:val="en-US"/>
               </w:rPr>
-              <w:t>. ebay,amazon</w:t>
-            </w:r>
+              <w:t xml:space="preserve">. </w:t>
+            </w:r>
+            <w:proofErr w:type="spellStart"/>
+            <w:r>
+              <w:rPr>
+                <w:lang w:val="en-US"/>
+              </w:rPr>
+              <w:t>ebay,amazon</w:t>
+            </w:r>
+            <w:proofErr w:type="spellEnd"/>
             <w:r>
               <w:rPr>
                 <w:lang w:val="en-US"/>
@@ -2559,12 +2699,14 @@
             <w:tcW w:w="3071" w:type="dxa"/>
           </w:tcPr>
           <w:p>
+            <w:proofErr w:type="spellStart"/>
             <w:r>
               <w:t>E</w:t>
             </w:r>
             <w:r>
               <w:t>num</w:t>
             </w:r>
+            <w:proofErr w:type="spellEnd"/>
           </w:p>
         </w:tc>
         <w:tc>
@@ -2604,19 +2746,23 @@
             <w:tcW w:w="3071" w:type="dxa"/>
           </w:tcPr>
           <w:p>
+            <w:proofErr w:type="spellStart"/>
             <w:r>
               <w:t>Int</w:t>
             </w:r>
-          </w:p>
-        </w:tc>
-        <w:tc>
-          <w:tcPr>
-            <w:tcW w:w="3071" w:type="dxa"/>
-          </w:tcPr>
-          <w:p>
+            <w:proofErr w:type="spellEnd"/>
+          </w:p>
+        </w:tc>
+        <w:tc>
+          <w:tcPr>
+            <w:tcW w:w="3071" w:type="dxa"/>
+          </w:tcPr>
+          <w:p>
+            <w:proofErr w:type="spellStart"/>
             <w:r>
               <w:t>creatorID</w:t>
             </w:r>
+            <w:proofErr w:type="spellEnd"/>
           </w:p>
         </w:tc>
         <w:tc>
@@ -2642,9 +2788,9 @@
     </w:p>
     <w:tbl>
       <w:tblPr>
-        <w:tblStyle w:val="Tabellenraster"/>
+        <w:tblStyle w:val="Tabellengitternetz"/>
         <w:tblW w:w="0" w:type="auto"/>
-        <w:tblLook w:val="04A0" w:firstRow="1" w:lastRow="0" w:firstColumn="1" w:lastColumn="0" w:noHBand="0" w:noVBand="1"/>
+        <w:tblLook w:val="04A0"/>
       </w:tblPr>
       <w:tblGrid>
         <w:gridCol w:w="3070"/>
@@ -2689,9 +2835,11 @@
             <w:tcW w:w="3070" w:type="dxa"/>
           </w:tcPr>
           <w:p>
+            <w:proofErr w:type="spellStart"/>
             <w:r>
               <w:t>Int</w:t>
             </w:r>
+            <w:proofErr w:type="spellEnd"/>
           </w:p>
         </w:tc>
         <w:tc>
@@ -2731,9 +2879,11 @@
             <w:tcW w:w="3071" w:type="dxa"/>
           </w:tcPr>
           <w:p>
+            <w:proofErr w:type="spellStart"/>
             <w:r>
               <w:t>Buyer</w:t>
             </w:r>
+            <w:proofErr w:type="spellEnd"/>
           </w:p>
         </w:tc>
         <w:tc>
@@ -2759,19 +2909,23 @@
             <w:tcW w:w="3070" w:type="dxa"/>
           </w:tcPr>
           <w:p>
+            <w:proofErr w:type="spellStart"/>
             <w:r>
               <w:t>Int</w:t>
             </w:r>
-          </w:p>
-        </w:tc>
-        <w:tc>
-          <w:tcPr>
-            <w:tcW w:w="3071" w:type="dxa"/>
-          </w:tcPr>
-          <w:p>
+            <w:proofErr w:type="spellEnd"/>
+          </w:p>
+        </w:tc>
+        <w:tc>
+          <w:tcPr>
+            <w:tcW w:w="3071" w:type="dxa"/>
+          </w:tcPr>
+          <w:p>
+            <w:proofErr w:type="spellStart"/>
             <w:r>
               <w:t>Angebot_ID</w:t>
             </w:r>
+            <w:proofErr w:type="spellEnd"/>
           </w:p>
         </w:tc>
         <w:tc>
@@ -2791,9 +2945,11 @@
             <w:tcW w:w="3070" w:type="dxa"/>
           </w:tcPr>
           <w:p>
+            <w:proofErr w:type="spellStart"/>
             <w:r>
               <w:t>Float</w:t>
             </w:r>
+            <w:proofErr w:type="spellEnd"/>
           </w:p>
         </w:tc>
         <w:tc>
@@ -2833,9 +2989,11 @@
             <w:tcW w:w="3071" w:type="dxa"/>
           </w:tcPr>
           <w:p>
+            <w:proofErr w:type="spellStart"/>
             <w:r>
               <w:t>BoughtAt</w:t>
             </w:r>
+            <w:proofErr w:type="spellEnd"/>
           </w:p>
         </w:tc>
         <w:tc>
@@ -2865,12 +3023,14 @@
             <w:tcW w:w="3071" w:type="dxa"/>
           </w:tcPr>
           <w:p>
+            <w:proofErr w:type="spellStart"/>
             <w:r>
               <w:t>Shipped</w:t>
             </w:r>
             <w:r>
               <w:t>At</w:t>
             </w:r>
+            <w:proofErr w:type="spellEnd"/>
           </w:p>
         </w:tc>
         <w:tc>
@@ -2901,22 +3061,26 @@
             <w:tcW w:w="3070" w:type="dxa"/>
           </w:tcPr>
           <w:p>
+            <w:proofErr w:type="spellStart"/>
             <w:r>
               <w:t>B</w:t>
             </w:r>
             <w:r>
               <w:t>ool</w:t>
             </w:r>
-          </w:p>
-        </w:tc>
-        <w:tc>
-          <w:tcPr>
-            <w:tcW w:w="3071" w:type="dxa"/>
-          </w:tcPr>
-          <w:p>
+            <w:proofErr w:type="spellEnd"/>
+          </w:p>
+        </w:tc>
+        <w:tc>
+          <w:tcPr>
+            <w:tcW w:w="3071" w:type="dxa"/>
+          </w:tcPr>
+          <w:p>
+            <w:proofErr w:type="spellStart"/>
             <w:r>
               <w:t>IsPaid</w:t>
             </w:r>
+            <w:proofErr w:type="spellEnd"/>
           </w:p>
         </w:tc>
         <w:tc>
@@ -2929,8 +3093,13 @@
             </w:r>
           </w:p>
           <w:p>
-            <w:r>
-              <w:t>False: offen</w:t>
+            <w:proofErr w:type="spellStart"/>
+            <w:r>
+              <w:t>False</w:t>
+            </w:r>
+            <w:proofErr w:type="spellEnd"/>
+            <w:r>
+              <w:t>: offen</w:t>
             </w:r>
           </w:p>
         </w:tc>
@@ -2951,9 +3120,11 @@
             <w:tcW w:w="3071" w:type="dxa"/>
           </w:tcPr>
           <w:p>
+            <w:proofErr w:type="spellStart"/>
             <w:r>
               <w:t>PaidAt</w:t>
             </w:r>
+            <w:proofErr w:type="spellEnd"/>
           </w:p>
         </w:tc>
         <w:tc>
@@ -2973,22 +3144,26 @@
             <w:tcW w:w="3070" w:type="dxa"/>
           </w:tcPr>
           <w:p>
+            <w:proofErr w:type="spellStart"/>
             <w:r>
               <w:t>F</w:t>
             </w:r>
             <w:r>
               <w:t>loat</w:t>
             </w:r>
-          </w:p>
-        </w:tc>
-        <w:tc>
-          <w:tcPr>
-            <w:tcW w:w="3071" w:type="dxa"/>
-          </w:tcPr>
-          <w:p>
+            <w:proofErr w:type="spellEnd"/>
+          </w:p>
+        </w:tc>
+        <w:tc>
+          <w:tcPr>
+            <w:tcW w:w="3071" w:type="dxa"/>
+          </w:tcPr>
+          <w:p>
+            <w:proofErr w:type="spellStart"/>
             <w:r>
               <w:t>shippingcost</w:t>
             </w:r>
+            <w:proofErr w:type="spellEnd"/>
           </w:p>
         </w:tc>
         <w:tc>
@@ -3018,9 +3193,9 @@
     </w:p>
     <w:tbl>
       <w:tblPr>
-        <w:tblStyle w:val="Tabellenraster"/>
+        <w:tblStyle w:val="Tabellengitternetz"/>
         <w:tblW w:w="0" w:type="auto"/>
-        <w:tblLook w:val="04A0" w:firstRow="1" w:lastRow="0" w:firstColumn="1" w:lastColumn="0" w:noHBand="0" w:noVBand="1"/>
+        <w:tblLook w:val="04A0"/>
       </w:tblPr>
       <w:tblGrid>
         <w:gridCol w:w="3070"/>
@@ -3065,9 +3240,11 @@
             <w:tcW w:w="3070" w:type="dxa"/>
           </w:tcPr>
           <w:p>
+            <w:proofErr w:type="spellStart"/>
             <w:r>
               <w:t>Int</w:t>
             </w:r>
+            <w:proofErr w:type="spellEnd"/>
           </w:p>
         </w:tc>
         <w:tc>
@@ -3097,19 +3274,23 @@
             <w:tcW w:w="3070" w:type="dxa"/>
           </w:tcPr>
           <w:p>
+            <w:proofErr w:type="spellStart"/>
             <w:r>
               <w:t>string</w:t>
             </w:r>
-          </w:p>
-        </w:tc>
-        <w:tc>
-          <w:tcPr>
-            <w:tcW w:w="3071" w:type="dxa"/>
-          </w:tcPr>
-          <w:p>
+            <w:proofErr w:type="spellEnd"/>
+          </w:p>
+        </w:tc>
+        <w:tc>
+          <w:tcPr>
+            <w:tcW w:w="3071" w:type="dxa"/>
+          </w:tcPr>
+          <w:p>
+            <w:proofErr w:type="spellStart"/>
             <w:r>
               <w:t>userName</w:t>
             </w:r>
+            <w:proofErr w:type="spellEnd"/>
           </w:p>
         </w:tc>
         <w:tc>
@@ -3129,19 +3310,23 @@
             <w:tcW w:w="3070" w:type="dxa"/>
           </w:tcPr>
           <w:p>
+            <w:proofErr w:type="spellStart"/>
             <w:r>
               <w:t>string</w:t>
             </w:r>
-          </w:p>
-        </w:tc>
-        <w:tc>
-          <w:tcPr>
-            <w:tcW w:w="3071" w:type="dxa"/>
-          </w:tcPr>
-          <w:p>
+            <w:proofErr w:type="spellEnd"/>
+          </w:p>
+        </w:tc>
+        <w:tc>
+          <w:tcPr>
+            <w:tcW w:w="3071" w:type="dxa"/>
+          </w:tcPr>
+          <w:p>
+            <w:proofErr w:type="spellStart"/>
             <w:r>
               <w:t>pw</w:t>
             </w:r>
+            <w:proofErr w:type="spellEnd"/>
           </w:p>
         </w:tc>
         <w:tc>
@@ -3171,7 +3356,7 @@
 </file>
 
 <file path=word/numbering.xml><?xml version="1.0" encoding="utf-8"?>
-<w:numbering xmlns:wpc="http://schemas.microsoft.com/office/word/2010/wordprocessingCanvas" xmlns:mc="http://schemas.openxmlformats.org/markup-compatibility/2006" xmlns:o="urn:schemas-microsoft-com:office:office" xmlns:r="http://schemas.openxmlformats.org/officeDocument/2006/relationships" xmlns:m="http://schemas.openxmlformats.org/officeDocument/2006/math" xmlns:v="urn:schemas-microsoft-com:vml" xmlns:wp14="http://schemas.microsoft.com/office/word/2010/wordprocessingDrawing" xmlns:wp="http://schemas.openxmlformats.org/drawingml/2006/wordprocessingDrawing" xmlns:w10="urn:schemas-microsoft-com:office:word" xmlns:w="http://schemas.openxmlformats.org/wordprocessingml/2006/main" xmlns:w14="http://schemas.microsoft.com/office/word/2010/wordml" xmlns:wpg="http://schemas.microsoft.com/office/word/2010/wordprocessingGroup" xmlns:wpi="http://schemas.microsoft.com/office/word/2010/wordprocessingInk" xmlns:wne="http://schemas.microsoft.com/office/word/2006/wordml" xmlns:wps="http://schemas.microsoft.com/office/word/2010/wordprocessingShape" mc:Ignorable="w14 wp14">
+<w:numbering xmlns:ve="http://schemas.openxmlformats.org/markup-compatibility/2006" xmlns:o="urn:schemas-microsoft-com:office:office" xmlns:r="http://schemas.openxmlformats.org/officeDocument/2006/relationships" xmlns:m="http://schemas.openxmlformats.org/officeDocument/2006/math" xmlns:v="urn:schemas-microsoft-com:vml" xmlns:wp="http://schemas.openxmlformats.org/drawingml/2006/wordprocessingDrawing" xmlns:w10="urn:schemas-microsoft-com:office:word" xmlns:w="http://schemas.openxmlformats.org/wordprocessingml/2006/main" xmlns:wne="http://schemas.microsoft.com/office/word/2006/wordml">
   <w:abstractNum w:abstractNumId="0">
     <w:nsid w:val="68F6062A"/>
     <w:multiLevelType w:val="hybridMultilevel"/>
@@ -3292,7 +3477,7 @@
 </file>
 
 <file path=word/styles.xml><?xml version="1.0" encoding="utf-8"?>
-<w:styles xmlns:mc="http://schemas.openxmlformats.org/markup-compatibility/2006" xmlns:r="http://schemas.openxmlformats.org/officeDocument/2006/relationships" xmlns:w="http://schemas.openxmlformats.org/wordprocessingml/2006/main" xmlns:w14="http://schemas.microsoft.com/office/word/2010/wordml" mc:Ignorable="w14">
+<w:styles xmlns:r="http://schemas.openxmlformats.org/officeDocument/2006/relationships" xmlns:w="http://schemas.openxmlformats.org/wordprocessingml/2006/main">
   <w:docDefaults>
     <w:rPrDefault>
       <w:rPr>
@@ -3482,6 +3667,7 @@
     <w:uiPriority w:val="99"/>
     <w:semiHidden/>
     <w:unhideWhenUsed/>
+    <w:qFormat/>
     <w:tblPr>
       <w:tblInd w:w="0" w:type="dxa"/>
       <w:tblCellMar>
@@ -3498,7 +3684,7 @@
     <w:semiHidden/>
     <w:unhideWhenUsed/>
   </w:style>
-  <w:style w:type="table" w:styleId="Tabellenraster">
+  <w:style w:type="table" w:styleId="Tabellengitternetz">
     <w:name w:val="Table Grid"/>
     <w:basedOn w:val="NormaleTabelle"/>
     <w:uiPriority w:val="59"/>
@@ -4176,7 +4362,7 @@
 </file>
 
 <file path=customXml/itemProps1.xml><?xml version="1.0" encoding="utf-8"?>
-<ds:datastoreItem xmlns:ds="http://schemas.openxmlformats.org/officeDocument/2006/customXml" ds:itemID="{1F6AA373-E870-4B79-8915-66808BEF960A}">
+<ds:datastoreItem xmlns:ds="http://schemas.openxmlformats.org/officeDocument/2006/customXml" ds:itemID="{359A552B-AE3F-41EA-8CDC-3585F43B8C09}">
   <ds:schemaRefs>
     <ds:schemaRef ds:uri="http://schemas.openxmlformats.org/officeDocument/2006/bibliography"/>
   </ds:schemaRefs>

</xml_diff>